<commit_message>
Edit to color scheme.
</commit_message>
<xml_diff>
--- a/Windows Microsoft Excel Shortcuts.docx
+++ b/Windows Microsoft Excel Shortcuts.docx
@@ -5,18 +5,25 @@
     <w:p>
       <w:pPr>
         <w:rPr>
+          <w:color w:val="FF0000"/>
           <w:sz w:val="28"/>
           <w:u w:val="single"/>
         </w:rPr>
       </w:pPr>
       <w:r>
         <w:rPr>
+          <w:color w:val="FF0000"/>
           <w:sz w:val="28"/>
           <w:u w:val="single"/>
         </w:rPr>
         <w:t>Windows Microsoft Excel Shortcuts</w:t>
       </w:r>
     </w:p>
+    <w:p>
+      <w:r>
+        <w:t>These are good key shorts that help a ton with financial modeling.</w:t>
+      </w:r>
+    </w:p>
     <w:p/>
     <w:p>
       <w:r>
@@ -70,15 +77,7 @@
         <w:t>Table:</w:t>
       </w:r>
       <w:r>
-        <w:t xml:space="preserve"> </w:t>
-      </w:r>
-      <w:proofErr w:type="spellStart"/>
-      <w:r>
-        <w:t>AltD</w:t>
-      </w:r>
-      <w:proofErr w:type="spellEnd"/>
-      <w:r>
-        <w:t xml:space="preserve"> + T</w:t>
+        <w:t xml:space="preserve"> AltD + T</w:t>
       </w:r>
     </w:p>
     <w:p>
@@ -111,15 +110,7 @@
         <w:t>Grouping:</w:t>
       </w:r>
       <w:r>
-        <w:t xml:space="preserve"> </w:t>
-      </w:r>
-      <w:proofErr w:type="spellStart"/>
-      <w:r>
-        <w:t>AltD</w:t>
-      </w:r>
-      <w:proofErr w:type="spellEnd"/>
-      <w:r>
-        <w:t xml:space="preserve"> + GG/GU</w:t>
+        <w:t xml:space="preserve"> AltD + GG/GU</w:t>
       </w:r>
     </w:p>
     <w:p>
@@ -193,12 +184,14 @@
     <w:p>
       <w:pPr>
         <w:rPr>
+          <w:color w:val="FF0000"/>
           <w:sz w:val="28"/>
           <w:u w:val="single"/>
         </w:rPr>
       </w:pPr>
       <w:r>
         <w:rPr>
+          <w:color w:val="FF0000"/>
           <w:sz w:val="28"/>
           <w:u w:val="single"/>
         </w:rPr>
@@ -214,15 +207,7 @@
     </w:p>
     <w:p>
       <w:r>
-        <w:t>Comparison operators: &lt;</w:t>
-      </w:r>
-      <w:proofErr w:type="gramStart"/>
-      <w:r>
-        <w:t>=  ,</w:t>
-      </w:r>
-      <w:proofErr w:type="gramEnd"/>
-      <w:r>
-        <w:t xml:space="preserve">  &gt;=  ,  =</w:t>
+        <w:t>Comparison operators: &lt;=  ,  &gt;=  ,  =</w:t>
       </w:r>
     </w:p>
     <w:p/>

</xml_diff>